<commit_message>
Top row is filled
</commit_message>
<xml_diff>
--- a/ATravelersGuideToSerdan/wwwroot/Karim.docx
+++ b/ATravelersGuideToSerdan/wwwroot/Karim.docx
@@ -9,6 +9,260 @@
     <w:tbl>
       <w:tblPr>
         <w:tblBorders>
+          <w:top w:val="basicThinLines" w:sz="20"/>
+          <w:bottom w:val="basicThinLines" w:sz="20"/>
+          <w:left w:val="basicThinLines" w:sz="20"/>
+          <w:right w:val="basicThinLines" w:sz="20"/>
+        </w:tblBorders>
+      </w:tblPr>
+      <w:tr>
+        <w:tc>
+          <w:tcPr>
+            <w:tcBorders>
+              <w:bottom w:val="none"/>
+              <w:right w:val="basicThinLines" w:sz="20"/>
+            </w:tcBorders>
+          </w:tcPr>
+          <w:tcPr>
+            <w:tcW w:w="2400" w:type="dxa"/>
+          </w:tcPr>
+          <w:p>
+            <w:r>
+              <w:t>Serdan</w:t>
+            </w:r>
+          </w:p>
+        </w:tc>
+        <w:tc>
+          <w:tcPr>
+            <w:tcBorders>
+              <w:bottom w:val="none"/>
+              <w:right w:val="none"/>
+            </w:tcBorders>
+          </w:tcPr>
+          <w:tcPr>
+            <w:tcW w:w="2000" w:type="dxa"/>
+          </w:tcPr>
+          <w:p>
+            <w:r>
+              <w:t>Namn: Karim</w:t>
+            </w:r>
+          </w:p>
+        </w:tc>
+        <w:tc>
+          <w:tcPr>
+            <w:tcBorders>
+              <w:bottom w:val="none"/>
+              <w:right w:val="none"/>
+            </w:tcBorders>
+          </w:tcPr>
+          <w:tcPr>
+            <w:tcW w:w="2000" w:type="dxa"/>
+          </w:tcPr>
+          <w:p>
+            <w:r>
+              <w:t>Spelare: christian</w:t>
+            </w:r>
+          </w:p>
+        </w:tc>
+        <w:tc>
+          <w:tcPr>
+            <w:tcBorders>
+              <w:bottom w:val="none"/>
+              <w:right w:val="none"/>
+            </w:tcBorders>
+          </w:tcPr>
+          <w:tcPr>
+            <w:tcW w:w="1200" w:type="dxa"/>
+          </w:tcPr>
+          <w:p>
+            <w:r>
+              <w:t/>
+            </w:r>
+          </w:p>
+        </w:tc>
+        <w:tc>
+          <w:tcPr>
+            <w:tcBorders>
+              <w:bottom w:val="none"/>
+              <w:right w:val="none"/>
+            </w:tcBorders>
+          </w:tcPr>
+          <w:tcPr>
+            <w:tcW w:w="2400" w:type="dxa"/>
+          </w:tcPr>
+          <w:p>
+            <w:r>
+              <w:t/>
+            </w:r>
+          </w:p>
+        </w:tc>
+        <w:tc>
+          <w:tcPr>
+            <w:tcBorders>
+              <w:bottom w:val="none"/>
+              <w:right w:val="none"/>
+            </w:tcBorders>
+          </w:tcPr>
+          <w:tcPr>
+            <w:tcW w:w="3000" w:type="dxa"/>
+          </w:tcPr>
+          <w:p>
+            <w:r>
+              <w:t/>
+            </w:r>
+          </w:p>
+        </w:tc>
+        <w:tc>
+          <w:tcPr>
+            <w:tcBorders>
+              <w:bottom w:val="none"/>
+              <w:right w:val="basicThinLines" w:sz="20"/>
+            </w:tcBorders>
+          </w:tcPr>
+          <w:tcPr>
+            <w:tcW w:w="3000" w:type="dxa"/>
+          </w:tcPr>
+          <w:p>
+            <w:r>
+              <w:t/>
+            </w:r>
+          </w:p>
+        </w:tc>
+        <w:tc>
+          <w:tcPr>
+            <w:tcBorders>
+              <w:bottom w:val="basicThinLines" w:sz="20"/>
+              <w:right w:val="basicThinLines" w:sz="20"/>
+            </w:tcBorders>
+          </w:tcPr>
+          <w:tcPr>
+            <w:tcW w:w="3000" w:type="dxa"/>
+          </w:tcPr>
+          <w:p>
+            <w:r>
+              <w:t>Fysisk Skada</w:t>
+            </w:r>
+          </w:p>
+        </w:tc>
+        <w:tc>
+          <w:tcPr>
+            <w:tcBorders>
+              <w:bottom w:val="basicThinLines" w:sz="20"/>
+              <w:right w:val="basicThinLines" w:sz="20"/>
+            </w:tcBorders>
+          </w:tcPr>
+          <w:tcPr>
+            <w:tcW w:w="3000" w:type="dxa"/>
+          </w:tcPr>
+          <w:p>
+            <w:r>
+              <w:t>Själ Skada</w:t>
+            </w:r>
+          </w:p>
+        </w:tc>
+      </w:tr>
+      <w:tr>
+        <w:tc>
+          <w:tcPr>
+            <w:tcBorders>
+              <w:bottom w:val="basicThinLines" w:sz="20"/>
+              <w:right w:val="basicThinLines" w:sz="20"/>
+            </w:tcBorders>
+          </w:tcPr>
+          <w:tcPr>
+            <w:tcW w:w="2400" w:type="dxa"/>
+          </w:tcPr>
+          <w:p>
+            <w:r>
+              <w:t/>
+            </w:r>
+          </w:p>
+        </w:tc>
+        <w:tc>
+          <w:tcPr>
+            <w:tcBorders>
+              <w:bottom w:val="basicThinLines" w:sz="20"/>
+              <w:right w:val="none"/>
+            </w:tcBorders>
+          </w:tcPr>
+          <w:tcPr>
+            <w:tcW w:w="8438" w:type="dxa"/>
+          </w:tcPr>
+          <w:p>
+            <w:r>
+              <w:t/>
+            </w:r>
+          </w:p>
+        </w:tc>
+        <w:tc>
+          <w:tcPr>
+            <w:tcBorders>
+              <w:bottom w:val="basicThinLines" w:sz="20"/>
+              <w:right w:val="basicThinLines" w:sz="20"/>
+            </w:tcBorders>
+          </w:tcPr>
+          <w:tcPr>
+            <w:tcW w:w="8400" w:type="dxa"/>
+          </w:tcPr>
+          <w:p>
+            <w:r>
+              <w:t/>
+            </w:r>
+          </w:p>
+        </w:tc>
+        <w:tc>
+          <w:tcPr>
+            <w:tcBorders>
+              <w:bottom w:val="basicThinLines" w:sz="20"/>
+              <w:right w:val="basicThinLines" w:sz="20"/>
+            </w:tcBorders>
+          </w:tcPr>
+          <w:tcPr>
+            <w:tcW w:w="8400" w:type="dxa"/>
+          </w:tcPr>
+          <w:p>
+            <w:r>
+              <w:t/>
+            </w:r>
+          </w:p>
+        </w:tc>
+        <w:tc>
+          <w:tcPr>
+            <w:tcBorders>
+              <w:bottom w:val="basicThinLines" w:sz="20"/>
+              <w:right w:val="basicThinLines" w:sz="20"/>
+            </w:tcBorders>
+          </w:tcPr>
+          <w:tcPr>
+            <w:tcW w:w="3000" w:type="dxa"/>
+          </w:tcPr>
+          <w:p>
+            <w:r>
+              <w:t/>
+            </w:r>
+          </w:p>
+        </w:tc>
+        <w:tc>
+          <w:tcPr>
+            <w:tcBorders>
+              <w:bottom w:val="basicThinLines" w:sz="20"/>
+              <w:right w:val="basicThinLines" w:sz="20"/>
+            </w:tcBorders>
+          </w:tcPr>
+          <w:tcPr>
+            <w:tcW w:w="3000" w:type="dxa"/>
+          </w:tcPr>
+          <w:p>
+            <w:r>
+              <w:t/>
+            </w:r>
+          </w:p>
+        </w:tc>
+      </w:tr>
+    </w:tbl>
+    <w:tbl>
+      <w:tblPr>
+        <w:tblBorders>
           <w:top w:val="basicThinLines" w:sz="10"/>
           <w:bottom w:val="basicThinLines" w:sz="10"/>
           <w:left w:val="basicThinLines" w:sz="10"/>
@@ -17,172 +271,6 @@
       </w:tblPr>
       <w:tr>
         <w:tc>
-          <w:tcPr>
-            <w:tcBorders>
-              <w:bottom w:val="none"/>
-              <w:right w:val="basicThinLines" w:sz="10"/>
-            </w:tcBorders>
-          </w:tcPr>
-          <w:tcPr>
-            <w:tcW w:w="2400" w:type="dxa"/>
-          </w:tcPr>
-          <w:p>
-            <w:r>
-              <w:t>Serdan</w:t>
-            </w:r>
-          </w:p>
-        </w:tc>
-        <w:tc>
-          <w:tcPr>
-            <w:tcBorders>
-              <w:bottom w:val="none"/>
-              <w:right w:val="basicThinLines" w:sz="10"/>
-            </w:tcBorders>
-          </w:tcPr>
-          <w:tcPr>
-            <w:tcW w:w="1200" w:type="dxa"/>
-          </w:tcPr>
-          <w:p>
-            <w:r>
-              <w:t>Namn:</w:t>
-            </w:r>
-          </w:p>
-        </w:tc>
-        <w:tc>
-          <w:tcPr>
-            <w:tcBorders>
-              <w:bottom w:val="none"/>
-              <w:right w:val="basicThinLines" w:sz="10"/>
-            </w:tcBorders>
-          </w:tcPr>
-          <w:tcPr>
-            <w:tcW w:w="4800" w:type="dxa"/>
-          </w:tcPr>
-          <w:p>
-            <w:r>
-              <w:t>christian</w:t>
-            </w:r>
-          </w:p>
-        </w:tc>
-        <w:tc>
-          <w:tcPr>
-            <w:tcBorders>
-              <w:bottom w:val="none"/>
-              <w:right w:val="basicThinLines" w:sz="10"/>
-            </w:tcBorders>
-          </w:tcPr>
-          <w:tcPr>
-            <w:tcW w:w="1200" w:type="dxa"/>
-          </w:tcPr>
-          <w:p>
-            <w:r>
-              <w:t>Spelare:</w:t>
-            </w:r>
-          </w:p>
-        </w:tc>
-        <w:tc>
-          <w:tcPr>
-            <w:tcBorders>
-              <w:bottom w:val="none"/>
-              <w:right w:val="basicThinLines" w:sz="10"/>
-            </w:tcBorders>
-          </w:tcPr>
-          <w:tcPr>
-            <w:tcW w:w="2400" w:type="dxa"/>
-          </w:tcPr>
-          <w:p>
-            <w:r>
-              <w:t>Karim</w:t>
-            </w:r>
-          </w:p>
-        </w:tc>
-      </w:tr>
-      <w:tr>
-        <w:tc>
-          <w:tcPr>
-            <w:tcBorders>
-              <w:bottom w:val="none"/>
-              <w:right w:val="basicThinLines" w:sz="10"/>
-            </w:tcBorders>
-          </w:tcPr>
-          <w:tcPr>
-            <w:tcW w:w="2400" w:type="dxa"/>
-          </w:tcPr>
-          <w:p>
-            <w:r>
-              <w:t/>
-            </w:r>
-          </w:p>
-        </w:tc>
-        <w:tc>
-          <w:tcPr>
-            <w:tcBorders>
-              <w:bottom w:val="none"/>
-              <w:right w:val="basicThinLines" w:sz="10"/>
-            </w:tcBorders>
-          </w:tcPr>
-          <w:tcPr>
-            <w:tcW w:w="1200" w:type="dxa"/>
-          </w:tcPr>
-          <w:p>
-            <w:r>
-              <w:t>Beskrivning:</w:t>
-            </w:r>
-          </w:p>
-        </w:tc>
-        <w:tc>
-          <w:tcPr>
-            <w:tcBorders>
-              <w:bottom w:val="none"/>
-              <w:right w:val="basicThinLines" w:sz="10"/>
-            </w:tcBorders>
-          </w:tcPr>
-          <w:tcPr>
-            <w:tcW w:w="8400" w:type="dxa"/>
-          </w:tcPr>
-          <w:p>
-            <w:r>
-              <w:t/>
-            </w:r>
-          </w:p>
-        </w:tc>
-      </w:tr>
-      <w:tr>
-        <w:tc>
-          <w:tcPr>
-            <w:tcBorders>
-              <w:bottom w:val="none"/>
-              <w:right w:val="basicThinLines" w:sz="10"/>
-            </w:tcBorders>
-          </w:tcPr>
-          <w:tcPr>
-            <w:tcW w:w="2400" w:type="dxa"/>
-          </w:tcPr>
-          <w:p>
-            <w:r>
-              <w:t/>
-            </w:r>
-          </w:p>
-        </w:tc>
-        <w:tc>
-          <w:tcPr>
-            <w:tcBorders>
-              <w:bottom w:val="none"/>
-              <w:right w:val="basicThinLines" w:sz="10"/>
-            </w:tcBorders>
-          </w:tcPr>
-          <w:tcPr>
-            <w:tcW w:w="9600" w:type="dxa"/>
-          </w:tcPr>
-          <w:p>
-            <w:r>
-              <w:t/>
-            </w:r>
-          </w:p>
-        </w:tc>
-      </w:tr>
-      <w:tr>
-        <w:tc>
           <w:p>
             <w:r>
               <w:t>Egenskap</w:t>

</xml_diff>